<commit_message>
Assignment 4 Submission Updated with Correct Citation
</commit_message>
<xml_diff>
--- a/Assignments/A4/DhruvalBhatt_Assignment4.docx
+++ b/Assignments/A4/DhruvalBhatt_Assignment4.docx
@@ -375,24 +375,14 @@
       <w:r>
         <w:t xml:space="preserve">Table </w:t>
       </w:r>
-      <w:r>
-        <w:fldChar w:fldCharType="begin"/>
-      </w:r>
-      <w:r>
-        <w:instrText xml:space="preserve"> SEQ Table \* ARABIC </w:instrText>
-      </w:r>
-      <w:r>
-        <w:fldChar w:fldCharType="separate"/>
-      </w:r>
-      <w:r>
-        <w:rPr>
-          <w:noProof/>
-        </w:rPr>
-        <w:t>1</w:t>
-      </w:r>
-      <w:r>
-        <w:fldChar w:fldCharType="end"/>
-      </w:r>
+      <w:fldSimple w:instr=" SEQ Table \* ARABIC ">
+        <w:r>
+          <w:rPr>
+            <w:noProof/>
+          </w:rPr>
+          <w:t>1</w:t>
+        </w:r>
+      </w:fldSimple>
       <w:r>
         <w:t xml:space="preserve"> Calls Picked Up Versus Time of the Evening</w:t>
       </w:r>
@@ -701,24 +691,14 @@
       <w:r>
         <w:t xml:space="preserve">Table </w:t>
       </w:r>
-      <w:r>
-        <w:fldChar w:fldCharType="begin"/>
-      </w:r>
-      <w:r>
-        <w:instrText xml:space="preserve"> SEQ Table \* ARABIC </w:instrText>
-      </w:r>
-      <w:r>
-        <w:fldChar w:fldCharType="separate"/>
-      </w:r>
-      <w:r>
-        <w:rPr>
-          <w:noProof/>
-        </w:rPr>
-        <w:t>2</w:t>
-      </w:r>
-      <w:r>
-        <w:fldChar w:fldCharType="end"/>
-      </w:r>
+      <w:fldSimple w:instr=" SEQ Table \* ARABIC ">
+        <w:r>
+          <w:rPr>
+            <w:noProof/>
+          </w:rPr>
+          <w:t>2</w:t>
+        </w:r>
+      </w:fldSimple>
       <w:r>
         <w:t xml:space="preserve"> Survey Responses Received</w:t>
       </w:r>
@@ -1503,7 +1483,13 @@
         <w:t>old comprise 65% of the Xbox dataset, compared to 19% in the exit poll; and men make up 93% of the Xbox sample but only 47% of the electorate</w:t>
       </w:r>
       <w:r>
-        <w:t xml:space="preserve">” [1]. </w:t>
+        <w:t xml:space="preserve">” </w:t>
+      </w:r>
+      <w:r>
+        <w:t>(Wang, 981)</w:t>
+      </w:r>
+      <w:r>
+        <w:t xml:space="preserve">. </w:t>
       </w:r>
       <w:r>
         <w:t xml:space="preserve"> This shows Xbox users is not what typical surveys using representative techniques would look </w:t>
@@ -1552,13 +1538,7 @@
         <w:t xml:space="preserve">tend to play them while the voting population is a balanced gender divide. The age is also a major point of difference as typically it is known that people tend to vote more regularly as they grow older as they may have more interest or awareness in the political issues. However, Xbox is a form of entertainment introduced relatively recently and enjoyed more by younger demographic – possibly due to time and resource availability. Finally, education is a correlated factor. With Xbox users being younger, they may not have completed graduation </w:t>
       </w:r>
       <w:r>
-        <w:t xml:space="preserve">while more educated people feel the need to participate in democratic process, </w:t>
-      </w:r>
-      <w:r>
-        <w:t xml:space="preserve">causing the point of difference. </w:t>
-      </w:r>
-      <w:r>
-        <w:t xml:space="preserve"> </w:t>
+        <w:t xml:space="preserve">while more educated people feel the need to participate in democratic process, causing the point of difference.  </w:t>
       </w:r>
     </w:p>
     <w:p>
@@ -1586,7 +1566,10 @@
         <w:t>post stratify</w:t>
       </w:r>
       <w:r>
-        <w:t xml:space="preserve"> the raw Xbox responses to mimic a representative sample of likely voters” [1]</w:t>
+        <w:t xml:space="preserve"> the raw Xbox responses to mimic a representative sample of likely voters” </w:t>
+      </w:r>
+      <w:r>
+        <w:t>(Wang, 982)</w:t>
       </w:r>
       <w:r>
         <w:t xml:space="preserve">. To do so, they need to use additional data </w:t>
@@ -1622,7 +1605,10 @@
         <w:t xml:space="preserve">” to calibrate the </w:t>
       </w:r>
       <w:r>
-        <w:t>data correctly [1]</w:t>
+        <w:t xml:space="preserve">data correctly </w:t>
+      </w:r>
+      <w:r>
+        <w:t>(Wang, 983)</w:t>
       </w:r>
       <w:r>
         <w:t>.</w:t>
@@ -1720,8 +1706,6 @@
       <w:r>
         <w:t xml:space="preserve">These results help solidify the authors’ viewpoint that processed, non- representative data can be as good, if not better for certain situations. </w:t>
       </w:r>
-      <w:bookmarkStart w:id="0" w:name="_GoBack"/>
-      <w:bookmarkEnd w:id="0"/>
     </w:p>
     <w:p>
       <w:pPr>
@@ -1756,9 +1740,8 @@
         <w:adjustRightInd w:val="0"/>
         <w:spacing w:after="0" w:line="240" w:lineRule="auto"/>
       </w:pPr>
-      <w:r>
-        <w:t xml:space="preserve">[1] </w:t>
-      </w:r>
+      <w:bookmarkStart w:id="0" w:name="_GoBack"/>
+      <w:bookmarkEnd w:id="0"/>
       <w:r>
         <w:t>Wang, Wei, David Rothschild, Sharad Goel, and Andrew Gelman, Forecasting Elections with Non-Representative Polls," International Journal of Forecasting, 2015, 31 (3), 980- 991.</w:t>
       </w:r>
@@ -2271,6 +2254,7 @@
   <w:style w:type="character" w:default="1" w:styleId="DefaultParagraphFont">
     <w:name w:val="Default Paragraph Font"/>
     <w:uiPriority w:val="1"/>
+    <w:semiHidden/>
     <w:unhideWhenUsed/>
   </w:style>
   <w:style w:type="table" w:default="1" w:styleId="TableNormal">
@@ -2656,7 +2640,7 @@
 </file>
 
 <file path=customXml/itemProps1.xml><?xml version="1.0" encoding="utf-8"?>
-<ds:datastoreItem xmlns:ds="http://schemas.openxmlformats.org/officeDocument/2006/customXml" ds:itemID="{3218BE73-CC92-49C9-8E99-C560E12DCB65}">
+<ds:datastoreItem xmlns:ds="http://schemas.openxmlformats.org/officeDocument/2006/customXml" ds:itemID="{22725570-7A0A-42B3-8916-DEEBBD0B4BB8}">
   <ds:schemaRefs>
     <ds:schemaRef ds:uri="http://schemas.openxmlformats.org/officeDocument/2006/bibliography"/>
   </ds:schemaRefs>

</xml_diff>